<commit_message>
[FIX] Template & Cetak Penapisan
</commit_message>
<xml_diff>
--- a/public/document/Template-Penapisan.docx
+++ b/public/document/Template-Penapisan.docx
@@ -1,6 +1,6 @@
 
 <file path=word/document.xml><?xml version="1.0" encoding="utf-8"?>
-<w:document xmlns:wpc="http://schemas.microsoft.com/office/word/2010/wordprocessingCanvas" xmlns:cx="http://schemas.microsoft.com/office/drawing/2014/chartex" xmlns:cx1="http://schemas.microsoft.com/office/drawing/2015/9/8/chartex" xmlns:cx2="http://schemas.microsoft.com/office/drawing/2015/10/21/chartex" xmlns:cx3="http://schemas.microsoft.com/office/drawing/2016/5/9/chartex" xmlns:cx4="http://schemas.microsoft.com/office/drawing/2016/5/10/chartex" xmlns:cx5="http://schemas.microsoft.com/office/drawing/2016/5/11/chartex" xmlns:cx6="http://schemas.microsoft.com/office/drawing/2016/5/12/chartex" xmlns:cx7="http://schemas.microsoft.com/office/drawing/2016/5/13/chartex" xmlns:cx8="http://schemas.microsoft.com/office/drawing/2016/5/14/chartex" xmlns:mc="http://schemas.openxmlformats.org/markup-compatibility/2006" xmlns:aink="http://schemas.microsoft.com/office/drawing/2016/ink" xmlns:am3d="http://schemas.microsoft.com/office/drawing/2017/model3d" xmlns:o="urn:schemas-microsoft-com:office:office" xmlns:r="http://schemas.openxmlformats.org/officeDocument/2006/relationships" xmlns:m="http://schemas.openxmlformats.org/officeDocument/2006/math" xmlns:v="urn:schemas-microsoft-com:vml" xmlns:wp14="http://schemas.microsoft.com/office/word/2010/wordprocessingDrawing" xmlns:wp="http://schemas.openxmlformats.org/drawingml/2006/wordprocessingDrawing" xmlns:w10="urn:schemas-microsoft-com:office:word" xmlns:w="http://schemas.openxmlformats.org/wordprocessingml/2006/main" xmlns:w14="http://schemas.microsoft.com/office/word/2010/wordml" xmlns:w15="http://schemas.microsoft.com/office/word/2012/wordml" xmlns:w16cex="http://schemas.microsoft.com/office/word/2018/wordml/cex" xmlns:w16cid="http://schemas.microsoft.com/office/word/2016/wordml/cid" xmlns:w16="http://schemas.microsoft.com/office/word/2018/wordml" xmlns:w16sdtdh="http://schemas.microsoft.com/office/word/2020/wordml/sdtdatahash" xmlns:w16se="http://schemas.microsoft.com/office/word/2015/wordml/symex" xmlns:wpg="http://schemas.microsoft.com/office/word/2010/wordprocessingGroup" xmlns:wpi="http://schemas.microsoft.com/office/word/2010/wordprocessingInk" xmlns:wne="http://schemas.microsoft.com/office/word/2006/wordml" xmlns:wps="http://schemas.microsoft.com/office/word/2010/wordprocessingShape" mc:Ignorable="w14 w15 w16se w16cid w16 w16cex w16sdtdh wp14">
+<w:document xmlns:wpc="http://schemas.microsoft.com/office/word/2010/wordprocessingCanvas" xmlns:cx="http://schemas.microsoft.com/office/drawing/2014/chartex" xmlns:cx1="http://schemas.microsoft.com/office/drawing/2015/9/8/chartex" xmlns:cx2="http://schemas.microsoft.com/office/drawing/2015/10/21/chartex" xmlns:cx3="http://schemas.microsoft.com/office/drawing/2016/5/9/chartex" xmlns:cx4="http://schemas.microsoft.com/office/drawing/2016/5/10/chartex" xmlns:cx5="http://schemas.microsoft.com/office/drawing/2016/5/11/chartex" xmlns:cx6="http://schemas.microsoft.com/office/drawing/2016/5/12/chartex" xmlns:cx7="http://schemas.microsoft.com/office/drawing/2016/5/13/chartex" xmlns:cx8="http://schemas.microsoft.com/office/drawing/2016/5/14/chartex" xmlns:mc="http://schemas.openxmlformats.org/markup-compatibility/2006" xmlns:aink="http://schemas.microsoft.com/office/drawing/2016/ink" xmlns:am3d="http://schemas.microsoft.com/office/drawing/2017/model3d" xmlns:o="urn:schemas-microsoft-com:office:office" xmlns:oel="http://schemas.microsoft.com/office/2019/extlst" xmlns:r="http://schemas.openxmlformats.org/officeDocument/2006/relationships" xmlns:m="http://schemas.openxmlformats.org/officeDocument/2006/math" xmlns:v="urn:schemas-microsoft-com:vml" xmlns:wp14="http://schemas.microsoft.com/office/word/2010/wordprocessingDrawing" xmlns:wp="http://schemas.openxmlformats.org/drawingml/2006/wordprocessingDrawing" xmlns:w10="urn:schemas-microsoft-com:office:word" xmlns:w="http://schemas.openxmlformats.org/wordprocessingml/2006/main" xmlns:w14="http://schemas.microsoft.com/office/word/2010/wordml" xmlns:w15="http://schemas.microsoft.com/office/word/2012/wordml" xmlns:w16cex="http://schemas.microsoft.com/office/word/2018/wordml/cex" xmlns:w16cid="http://schemas.microsoft.com/office/word/2016/wordml/cid" xmlns:w16="http://schemas.microsoft.com/office/word/2018/wordml" xmlns:w16sdtdh="http://schemas.microsoft.com/office/word/2020/wordml/sdtdatahash" xmlns:w16se="http://schemas.microsoft.com/office/word/2015/wordml/symex" xmlns:wpg="http://schemas.microsoft.com/office/word/2010/wordprocessingGroup" xmlns:wpi="http://schemas.microsoft.com/office/word/2010/wordprocessingInk" xmlns:wne="http://schemas.microsoft.com/office/word/2006/wordml" xmlns:wps="http://schemas.microsoft.com/office/word/2010/wordprocessingShape" mc:Ignorable="w14 w15 w16se w16cid w16 w16cex w16sdtdh wp14">
   <w:body>
     <w:p>
       <w:pPr>
@@ -94,6 +94,7 @@
         <w:t xml:space="preserve">No. </w:t>
       </w:r>
       <w:proofErr w:type="spellStart"/>
+      <w:proofErr w:type="gramStart"/>
       <w:r>
         <w:rPr>
           <w:rFonts w:cstheme="minorHAnsi"/>
@@ -109,7 +110,16 @@
           <w:b/>
           <w:lang w:val="en-US"/>
         </w:rPr>
-        <w:t xml:space="preserve"> : </w:t>
+        <w:t xml:space="preserve"> :</w:t>
+      </w:r>
+      <w:proofErr w:type="gramEnd"/>
+      <w:r>
+        <w:rPr>
+          <w:rFonts w:cstheme="minorHAnsi"/>
+          <w:b/>
+          <w:lang w:val="en-US"/>
+        </w:rPr>
+        <w:t xml:space="preserve"> </w:t>
       </w:r>
       <w:r>
         <w:rPr>
@@ -301,7 +311,25 @@
                 <w:sz w:val="20"/>
                 <w:lang w:val="en-US"/>
               </w:rPr>
-              <w:t>Penanggungjawab</w:t>
+              <w:t>Penanggung</w:t>
+            </w:r>
+            <w:proofErr w:type="spellEnd"/>
+            <w:r>
+              <w:rPr>
+                <w:rFonts w:cstheme="minorHAnsi"/>
+                <w:sz w:val="20"/>
+                <w:lang w:val="en-US"/>
+              </w:rPr>
+              <w:t xml:space="preserve"> </w:t>
+            </w:r>
+            <w:proofErr w:type="spellStart"/>
+            <w:r>
+              <w:rPr>
+                <w:rFonts w:cstheme="minorHAnsi"/>
+                <w:sz w:val="20"/>
+                <w:lang w:val="en-US"/>
+              </w:rPr>
+              <w:t>jawab</w:t>
             </w:r>
             <w:proofErr w:type="spellEnd"/>
           </w:p>
@@ -497,7 +525,25 @@
                 <w:sz w:val="20"/>
                 <w:lang w:val="en-US"/>
               </w:rPr>
-              <w:t>Penanggungjawab</w:t>
+              <w:t>Penanggung</w:t>
+            </w:r>
+            <w:proofErr w:type="spellEnd"/>
+            <w:r>
+              <w:rPr>
+                <w:rFonts w:cstheme="minorHAnsi"/>
+                <w:sz w:val="20"/>
+                <w:lang w:val="en-US"/>
+              </w:rPr>
+              <w:t xml:space="preserve"> </w:t>
+            </w:r>
+            <w:proofErr w:type="spellStart"/>
+            <w:r>
+              <w:rPr>
+                <w:rFonts w:cstheme="minorHAnsi"/>
+                <w:sz w:val="20"/>
+                <w:lang w:val="en-US"/>
+              </w:rPr>
+              <w:t>jawab</w:t>
             </w:r>
             <w:proofErr w:type="spellEnd"/>
           </w:p>
@@ -2253,7 +2299,7 @@
 </file>
 
 <file path=word/endnotes.xml><?xml version="1.0" encoding="utf-8"?>
-<w:endnotes xmlns:wpc="http://schemas.microsoft.com/office/word/2010/wordprocessingCanvas" xmlns:cx="http://schemas.microsoft.com/office/drawing/2014/chartex" xmlns:cx1="http://schemas.microsoft.com/office/drawing/2015/9/8/chartex" xmlns:cx2="http://schemas.microsoft.com/office/drawing/2015/10/21/chartex" xmlns:cx3="http://schemas.microsoft.com/office/drawing/2016/5/9/chartex" xmlns:cx4="http://schemas.microsoft.com/office/drawing/2016/5/10/chartex" xmlns:cx5="http://schemas.microsoft.com/office/drawing/2016/5/11/chartex" xmlns:cx6="http://schemas.microsoft.com/office/drawing/2016/5/12/chartex" xmlns:cx7="http://schemas.microsoft.com/office/drawing/2016/5/13/chartex" xmlns:cx8="http://schemas.microsoft.com/office/drawing/2016/5/14/chartex" xmlns:mc="http://schemas.openxmlformats.org/markup-compatibility/2006" xmlns:aink="http://schemas.microsoft.com/office/drawing/2016/ink" xmlns:am3d="http://schemas.microsoft.com/office/drawing/2017/model3d" xmlns:o="urn:schemas-microsoft-com:office:office" xmlns:r="http://schemas.openxmlformats.org/officeDocument/2006/relationships" xmlns:m="http://schemas.openxmlformats.org/officeDocument/2006/math" xmlns:v="urn:schemas-microsoft-com:vml" xmlns:wp14="http://schemas.microsoft.com/office/word/2010/wordprocessingDrawing" xmlns:wp="http://schemas.openxmlformats.org/drawingml/2006/wordprocessingDrawing" xmlns:w10="urn:schemas-microsoft-com:office:word" xmlns:w="http://schemas.openxmlformats.org/wordprocessingml/2006/main" xmlns:w14="http://schemas.microsoft.com/office/word/2010/wordml" xmlns:w15="http://schemas.microsoft.com/office/word/2012/wordml" xmlns:w16cex="http://schemas.microsoft.com/office/word/2018/wordml/cex" xmlns:w16cid="http://schemas.microsoft.com/office/word/2016/wordml/cid" xmlns:w16="http://schemas.microsoft.com/office/word/2018/wordml" xmlns:w16sdtdh="http://schemas.microsoft.com/office/word/2020/wordml/sdtdatahash" xmlns:w16se="http://schemas.microsoft.com/office/word/2015/wordml/symex" xmlns:wpg="http://schemas.microsoft.com/office/word/2010/wordprocessingGroup" xmlns:wpi="http://schemas.microsoft.com/office/word/2010/wordprocessingInk" xmlns:wne="http://schemas.microsoft.com/office/word/2006/wordml" xmlns:wps="http://schemas.microsoft.com/office/word/2010/wordprocessingShape" mc:Ignorable="w14 w15 w16se w16cid w16 w16cex w16sdtdh wp14">
+<w:endnotes xmlns:wpc="http://schemas.microsoft.com/office/word/2010/wordprocessingCanvas" xmlns:cx="http://schemas.microsoft.com/office/drawing/2014/chartex" xmlns:cx1="http://schemas.microsoft.com/office/drawing/2015/9/8/chartex" xmlns:cx2="http://schemas.microsoft.com/office/drawing/2015/10/21/chartex" xmlns:cx3="http://schemas.microsoft.com/office/drawing/2016/5/9/chartex" xmlns:cx4="http://schemas.microsoft.com/office/drawing/2016/5/10/chartex" xmlns:cx5="http://schemas.microsoft.com/office/drawing/2016/5/11/chartex" xmlns:cx6="http://schemas.microsoft.com/office/drawing/2016/5/12/chartex" xmlns:cx7="http://schemas.microsoft.com/office/drawing/2016/5/13/chartex" xmlns:cx8="http://schemas.microsoft.com/office/drawing/2016/5/14/chartex" xmlns:mc="http://schemas.openxmlformats.org/markup-compatibility/2006" xmlns:aink="http://schemas.microsoft.com/office/drawing/2016/ink" xmlns:am3d="http://schemas.microsoft.com/office/drawing/2017/model3d" xmlns:o="urn:schemas-microsoft-com:office:office" xmlns:oel="http://schemas.microsoft.com/office/2019/extlst" xmlns:r="http://schemas.openxmlformats.org/officeDocument/2006/relationships" xmlns:m="http://schemas.openxmlformats.org/officeDocument/2006/math" xmlns:v="urn:schemas-microsoft-com:vml" xmlns:wp14="http://schemas.microsoft.com/office/word/2010/wordprocessingDrawing" xmlns:wp="http://schemas.openxmlformats.org/drawingml/2006/wordprocessingDrawing" xmlns:w10="urn:schemas-microsoft-com:office:word" xmlns:w="http://schemas.openxmlformats.org/wordprocessingml/2006/main" xmlns:w14="http://schemas.microsoft.com/office/word/2010/wordml" xmlns:w15="http://schemas.microsoft.com/office/word/2012/wordml" xmlns:w16cex="http://schemas.microsoft.com/office/word/2018/wordml/cex" xmlns:w16cid="http://schemas.microsoft.com/office/word/2016/wordml/cid" xmlns:w16="http://schemas.microsoft.com/office/word/2018/wordml" xmlns:w16sdtdh="http://schemas.microsoft.com/office/word/2020/wordml/sdtdatahash" xmlns:w16se="http://schemas.microsoft.com/office/word/2015/wordml/symex" xmlns:wpg="http://schemas.microsoft.com/office/word/2010/wordprocessingGroup" xmlns:wpi="http://schemas.microsoft.com/office/word/2010/wordprocessingInk" xmlns:wne="http://schemas.microsoft.com/office/word/2006/wordml" xmlns:wps="http://schemas.microsoft.com/office/word/2010/wordprocessingShape" mc:Ignorable="w14 w15 w16se w16cid w16 w16cex w16sdtdh wp14">
   <w:endnote w:type="separator" w:id="-1">
     <w:p>
       <w:pPr>
@@ -2278,7 +2324,7 @@
 </file>
 
 <file path=word/footer1.xml><?xml version="1.0" encoding="utf-8"?>
-<w:ftr xmlns:wpc="http://schemas.microsoft.com/office/word/2010/wordprocessingCanvas" xmlns:cx="http://schemas.microsoft.com/office/drawing/2014/chartex" xmlns:cx1="http://schemas.microsoft.com/office/drawing/2015/9/8/chartex" xmlns:cx2="http://schemas.microsoft.com/office/drawing/2015/10/21/chartex" xmlns:cx3="http://schemas.microsoft.com/office/drawing/2016/5/9/chartex" xmlns:cx4="http://schemas.microsoft.com/office/drawing/2016/5/10/chartex" xmlns:cx5="http://schemas.microsoft.com/office/drawing/2016/5/11/chartex" xmlns:cx6="http://schemas.microsoft.com/office/drawing/2016/5/12/chartex" xmlns:cx7="http://schemas.microsoft.com/office/drawing/2016/5/13/chartex" xmlns:cx8="http://schemas.microsoft.com/office/drawing/2016/5/14/chartex" xmlns:mc="http://schemas.openxmlformats.org/markup-compatibility/2006" xmlns:aink="http://schemas.microsoft.com/office/drawing/2016/ink" xmlns:am3d="http://schemas.microsoft.com/office/drawing/2017/model3d" xmlns:o="urn:schemas-microsoft-com:office:office" xmlns:r="http://schemas.openxmlformats.org/officeDocument/2006/relationships" xmlns:m="http://schemas.openxmlformats.org/officeDocument/2006/math" xmlns:v="urn:schemas-microsoft-com:vml" xmlns:wp14="http://schemas.microsoft.com/office/word/2010/wordprocessingDrawing" xmlns:wp="http://schemas.openxmlformats.org/drawingml/2006/wordprocessingDrawing" xmlns:w10="urn:schemas-microsoft-com:office:word" xmlns:w="http://schemas.openxmlformats.org/wordprocessingml/2006/main" xmlns:w14="http://schemas.microsoft.com/office/word/2010/wordml" xmlns:w15="http://schemas.microsoft.com/office/word/2012/wordml" xmlns:w16cex="http://schemas.microsoft.com/office/word/2018/wordml/cex" xmlns:w16cid="http://schemas.microsoft.com/office/word/2016/wordml/cid" xmlns:w16="http://schemas.microsoft.com/office/word/2018/wordml" xmlns:w16sdtdh="http://schemas.microsoft.com/office/word/2020/wordml/sdtdatahash" xmlns:w16se="http://schemas.microsoft.com/office/word/2015/wordml/symex" xmlns:wpg="http://schemas.microsoft.com/office/word/2010/wordprocessingGroup" xmlns:wpi="http://schemas.microsoft.com/office/word/2010/wordprocessingInk" xmlns:wne="http://schemas.microsoft.com/office/word/2006/wordml" xmlns:wps="http://schemas.microsoft.com/office/word/2010/wordprocessingShape" mc:Ignorable="w14 w15 w16se w16cid w16 w16cex w16sdtdh wp14">
+<w:ftr xmlns:wpc="http://schemas.microsoft.com/office/word/2010/wordprocessingCanvas" xmlns:cx="http://schemas.microsoft.com/office/drawing/2014/chartex" xmlns:cx1="http://schemas.microsoft.com/office/drawing/2015/9/8/chartex" xmlns:cx2="http://schemas.microsoft.com/office/drawing/2015/10/21/chartex" xmlns:cx3="http://schemas.microsoft.com/office/drawing/2016/5/9/chartex" xmlns:cx4="http://schemas.microsoft.com/office/drawing/2016/5/10/chartex" xmlns:cx5="http://schemas.microsoft.com/office/drawing/2016/5/11/chartex" xmlns:cx6="http://schemas.microsoft.com/office/drawing/2016/5/12/chartex" xmlns:cx7="http://schemas.microsoft.com/office/drawing/2016/5/13/chartex" xmlns:cx8="http://schemas.microsoft.com/office/drawing/2016/5/14/chartex" xmlns:mc="http://schemas.openxmlformats.org/markup-compatibility/2006" xmlns:aink="http://schemas.microsoft.com/office/drawing/2016/ink" xmlns:am3d="http://schemas.microsoft.com/office/drawing/2017/model3d" xmlns:o="urn:schemas-microsoft-com:office:office" xmlns:oel="http://schemas.microsoft.com/office/2019/extlst" xmlns:r="http://schemas.openxmlformats.org/officeDocument/2006/relationships" xmlns:m="http://schemas.openxmlformats.org/officeDocument/2006/math" xmlns:v="urn:schemas-microsoft-com:vml" xmlns:wp14="http://schemas.microsoft.com/office/word/2010/wordprocessingDrawing" xmlns:wp="http://schemas.openxmlformats.org/drawingml/2006/wordprocessingDrawing" xmlns:w10="urn:schemas-microsoft-com:office:word" xmlns:w="http://schemas.openxmlformats.org/wordprocessingml/2006/main" xmlns:w14="http://schemas.microsoft.com/office/word/2010/wordml" xmlns:w15="http://schemas.microsoft.com/office/word/2012/wordml" xmlns:w16cex="http://schemas.microsoft.com/office/word/2018/wordml/cex" xmlns:w16cid="http://schemas.microsoft.com/office/word/2016/wordml/cid" xmlns:w16="http://schemas.microsoft.com/office/word/2018/wordml" xmlns:w16sdtdh="http://schemas.microsoft.com/office/word/2020/wordml/sdtdatahash" xmlns:w16se="http://schemas.microsoft.com/office/word/2015/wordml/symex" xmlns:wpg="http://schemas.microsoft.com/office/word/2010/wordprocessingGroup" xmlns:wpi="http://schemas.microsoft.com/office/word/2010/wordprocessingInk" xmlns:wne="http://schemas.microsoft.com/office/word/2006/wordml" xmlns:wps="http://schemas.microsoft.com/office/word/2010/wordprocessingShape" mc:Ignorable="w14 w15 w16se w16cid w16 w16cex w16sdtdh wp14">
   <w:p>
     <w:pPr>
       <w:pStyle w:val="Footer"/>
@@ -2288,7 +2334,7 @@
 </file>
 
 <file path=word/footer2.xml><?xml version="1.0" encoding="utf-8"?>
-<w:ftr xmlns:wpc="http://schemas.microsoft.com/office/word/2010/wordprocessingCanvas" xmlns:cx="http://schemas.microsoft.com/office/drawing/2014/chartex" xmlns:cx1="http://schemas.microsoft.com/office/drawing/2015/9/8/chartex" xmlns:cx2="http://schemas.microsoft.com/office/drawing/2015/10/21/chartex" xmlns:cx3="http://schemas.microsoft.com/office/drawing/2016/5/9/chartex" xmlns:cx4="http://schemas.microsoft.com/office/drawing/2016/5/10/chartex" xmlns:cx5="http://schemas.microsoft.com/office/drawing/2016/5/11/chartex" xmlns:cx6="http://schemas.microsoft.com/office/drawing/2016/5/12/chartex" xmlns:cx7="http://schemas.microsoft.com/office/drawing/2016/5/13/chartex" xmlns:cx8="http://schemas.microsoft.com/office/drawing/2016/5/14/chartex" xmlns:mc="http://schemas.openxmlformats.org/markup-compatibility/2006" xmlns:aink="http://schemas.microsoft.com/office/drawing/2016/ink" xmlns:am3d="http://schemas.microsoft.com/office/drawing/2017/model3d" xmlns:o="urn:schemas-microsoft-com:office:office" xmlns:r="http://schemas.openxmlformats.org/officeDocument/2006/relationships" xmlns:m="http://schemas.openxmlformats.org/officeDocument/2006/math" xmlns:v="urn:schemas-microsoft-com:vml" xmlns:wp14="http://schemas.microsoft.com/office/word/2010/wordprocessingDrawing" xmlns:wp="http://schemas.openxmlformats.org/drawingml/2006/wordprocessingDrawing" xmlns:w10="urn:schemas-microsoft-com:office:word" xmlns:w="http://schemas.openxmlformats.org/wordprocessingml/2006/main" xmlns:w14="http://schemas.microsoft.com/office/word/2010/wordml" xmlns:w15="http://schemas.microsoft.com/office/word/2012/wordml" xmlns:w16cex="http://schemas.microsoft.com/office/word/2018/wordml/cex" xmlns:w16cid="http://schemas.microsoft.com/office/word/2016/wordml/cid" xmlns:w16="http://schemas.microsoft.com/office/word/2018/wordml" xmlns:w16sdtdh="http://schemas.microsoft.com/office/word/2020/wordml/sdtdatahash" xmlns:w16se="http://schemas.microsoft.com/office/word/2015/wordml/symex" xmlns:wpg="http://schemas.microsoft.com/office/word/2010/wordprocessingGroup" xmlns:wpi="http://schemas.microsoft.com/office/word/2010/wordprocessingInk" xmlns:wne="http://schemas.microsoft.com/office/word/2006/wordml" xmlns:wps="http://schemas.microsoft.com/office/word/2010/wordprocessingShape" mc:Ignorable="w14 w15 w16se w16cid w16 w16cex w16sdtdh wp14">
+<w:ftr xmlns:wpc="http://schemas.microsoft.com/office/word/2010/wordprocessingCanvas" xmlns:cx="http://schemas.microsoft.com/office/drawing/2014/chartex" xmlns:cx1="http://schemas.microsoft.com/office/drawing/2015/9/8/chartex" xmlns:cx2="http://schemas.microsoft.com/office/drawing/2015/10/21/chartex" xmlns:cx3="http://schemas.microsoft.com/office/drawing/2016/5/9/chartex" xmlns:cx4="http://schemas.microsoft.com/office/drawing/2016/5/10/chartex" xmlns:cx5="http://schemas.microsoft.com/office/drawing/2016/5/11/chartex" xmlns:cx6="http://schemas.microsoft.com/office/drawing/2016/5/12/chartex" xmlns:cx7="http://schemas.microsoft.com/office/drawing/2016/5/13/chartex" xmlns:cx8="http://schemas.microsoft.com/office/drawing/2016/5/14/chartex" xmlns:mc="http://schemas.openxmlformats.org/markup-compatibility/2006" xmlns:aink="http://schemas.microsoft.com/office/drawing/2016/ink" xmlns:am3d="http://schemas.microsoft.com/office/drawing/2017/model3d" xmlns:o="urn:schemas-microsoft-com:office:office" xmlns:oel="http://schemas.microsoft.com/office/2019/extlst" xmlns:r="http://schemas.openxmlformats.org/officeDocument/2006/relationships" xmlns:m="http://schemas.openxmlformats.org/officeDocument/2006/math" xmlns:v="urn:schemas-microsoft-com:vml" xmlns:wp14="http://schemas.microsoft.com/office/word/2010/wordprocessingDrawing" xmlns:wp="http://schemas.openxmlformats.org/drawingml/2006/wordprocessingDrawing" xmlns:w10="urn:schemas-microsoft-com:office:word" xmlns:w="http://schemas.openxmlformats.org/wordprocessingml/2006/main" xmlns:w14="http://schemas.microsoft.com/office/word/2010/wordml" xmlns:w15="http://schemas.microsoft.com/office/word/2012/wordml" xmlns:w16cex="http://schemas.microsoft.com/office/word/2018/wordml/cex" xmlns:w16cid="http://schemas.microsoft.com/office/word/2016/wordml/cid" xmlns:w16="http://schemas.microsoft.com/office/word/2018/wordml" xmlns:w16sdtdh="http://schemas.microsoft.com/office/word/2020/wordml/sdtdatahash" xmlns:w16se="http://schemas.microsoft.com/office/word/2015/wordml/symex" xmlns:wpg="http://schemas.microsoft.com/office/word/2010/wordprocessingGroup" xmlns:wpi="http://schemas.microsoft.com/office/word/2010/wordprocessingInk" xmlns:wne="http://schemas.microsoft.com/office/word/2006/wordml" xmlns:wps="http://schemas.microsoft.com/office/word/2010/wordprocessingShape" mc:Ignorable="w14 w15 w16se w16cid w16 w16cex w16sdtdh wp14">
   <w:tbl>
     <w:tblPr>
       <w:tblStyle w:val="TableGrid"/>
@@ -3243,7 +3289,7 @@
 </file>
 
 <file path=word/footer3.xml><?xml version="1.0" encoding="utf-8"?>
-<w:ftr xmlns:wpc="http://schemas.microsoft.com/office/word/2010/wordprocessingCanvas" xmlns:cx="http://schemas.microsoft.com/office/drawing/2014/chartex" xmlns:cx1="http://schemas.microsoft.com/office/drawing/2015/9/8/chartex" xmlns:cx2="http://schemas.microsoft.com/office/drawing/2015/10/21/chartex" xmlns:cx3="http://schemas.microsoft.com/office/drawing/2016/5/9/chartex" xmlns:cx4="http://schemas.microsoft.com/office/drawing/2016/5/10/chartex" xmlns:cx5="http://schemas.microsoft.com/office/drawing/2016/5/11/chartex" xmlns:cx6="http://schemas.microsoft.com/office/drawing/2016/5/12/chartex" xmlns:cx7="http://schemas.microsoft.com/office/drawing/2016/5/13/chartex" xmlns:cx8="http://schemas.microsoft.com/office/drawing/2016/5/14/chartex" xmlns:mc="http://schemas.openxmlformats.org/markup-compatibility/2006" xmlns:aink="http://schemas.microsoft.com/office/drawing/2016/ink" xmlns:am3d="http://schemas.microsoft.com/office/drawing/2017/model3d" xmlns:o="urn:schemas-microsoft-com:office:office" xmlns:r="http://schemas.openxmlformats.org/officeDocument/2006/relationships" xmlns:m="http://schemas.openxmlformats.org/officeDocument/2006/math" xmlns:v="urn:schemas-microsoft-com:vml" xmlns:wp14="http://schemas.microsoft.com/office/word/2010/wordprocessingDrawing" xmlns:wp="http://schemas.openxmlformats.org/drawingml/2006/wordprocessingDrawing" xmlns:w10="urn:schemas-microsoft-com:office:word" xmlns:w="http://schemas.openxmlformats.org/wordprocessingml/2006/main" xmlns:w14="http://schemas.microsoft.com/office/word/2010/wordml" xmlns:w15="http://schemas.microsoft.com/office/word/2012/wordml" xmlns:w16cex="http://schemas.microsoft.com/office/word/2018/wordml/cex" xmlns:w16cid="http://schemas.microsoft.com/office/word/2016/wordml/cid" xmlns:w16="http://schemas.microsoft.com/office/word/2018/wordml" xmlns:w16sdtdh="http://schemas.microsoft.com/office/word/2020/wordml/sdtdatahash" xmlns:w16se="http://schemas.microsoft.com/office/word/2015/wordml/symex" xmlns:wpg="http://schemas.microsoft.com/office/word/2010/wordprocessingGroup" xmlns:wpi="http://schemas.microsoft.com/office/word/2010/wordprocessingInk" xmlns:wne="http://schemas.microsoft.com/office/word/2006/wordml" xmlns:wps="http://schemas.microsoft.com/office/word/2010/wordprocessingShape" mc:Ignorable="w14 w15 w16se w16cid w16 w16cex w16sdtdh wp14">
+<w:ftr xmlns:wpc="http://schemas.microsoft.com/office/word/2010/wordprocessingCanvas" xmlns:cx="http://schemas.microsoft.com/office/drawing/2014/chartex" xmlns:cx1="http://schemas.microsoft.com/office/drawing/2015/9/8/chartex" xmlns:cx2="http://schemas.microsoft.com/office/drawing/2015/10/21/chartex" xmlns:cx3="http://schemas.microsoft.com/office/drawing/2016/5/9/chartex" xmlns:cx4="http://schemas.microsoft.com/office/drawing/2016/5/10/chartex" xmlns:cx5="http://schemas.microsoft.com/office/drawing/2016/5/11/chartex" xmlns:cx6="http://schemas.microsoft.com/office/drawing/2016/5/12/chartex" xmlns:cx7="http://schemas.microsoft.com/office/drawing/2016/5/13/chartex" xmlns:cx8="http://schemas.microsoft.com/office/drawing/2016/5/14/chartex" xmlns:mc="http://schemas.openxmlformats.org/markup-compatibility/2006" xmlns:aink="http://schemas.microsoft.com/office/drawing/2016/ink" xmlns:am3d="http://schemas.microsoft.com/office/drawing/2017/model3d" xmlns:o="urn:schemas-microsoft-com:office:office" xmlns:oel="http://schemas.microsoft.com/office/2019/extlst" xmlns:r="http://schemas.openxmlformats.org/officeDocument/2006/relationships" xmlns:m="http://schemas.openxmlformats.org/officeDocument/2006/math" xmlns:v="urn:schemas-microsoft-com:vml" xmlns:wp14="http://schemas.microsoft.com/office/word/2010/wordprocessingDrawing" xmlns:wp="http://schemas.openxmlformats.org/drawingml/2006/wordprocessingDrawing" xmlns:w10="urn:schemas-microsoft-com:office:word" xmlns:w="http://schemas.openxmlformats.org/wordprocessingml/2006/main" xmlns:w14="http://schemas.microsoft.com/office/word/2010/wordml" xmlns:w15="http://schemas.microsoft.com/office/word/2012/wordml" xmlns:w16cex="http://schemas.microsoft.com/office/word/2018/wordml/cex" xmlns:w16cid="http://schemas.microsoft.com/office/word/2016/wordml/cid" xmlns:w16="http://schemas.microsoft.com/office/word/2018/wordml" xmlns:w16sdtdh="http://schemas.microsoft.com/office/word/2020/wordml/sdtdatahash" xmlns:w16se="http://schemas.microsoft.com/office/word/2015/wordml/symex" xmlns:wpg="http://schemas.microsoft.com/office/word/2010/wordprocessingGroup" xmlns:wpi="http://schemas.microsoft.com/office/word/2010/wordprocessingInk" xmlns:wne="http://schemas.microsoft.com/office/word/2006/wordml" xmlns:wps="http://schemas.microsoft.com/office/word/2010/wordprocessingShape" mc:Ignorable="w14 w15 w16se w16cid w16 w16cex w16sdtdh wp14">
   <w:p>
     <w:pPr>
       <w:pStyle w:val="Footer"/>
@@ -3253,7 +3299,7 @@
 </file>
 
 <file path=word/footnotes.xml><?xml version="1.0" encoding="utf-8"?>
-<w:footnotes xmlns:wpc="http://schemas.microsoft.com/office/word/2010/wordprocessingCanvas" xmlns:cx="http://schemas.microsoft.com/office/drawing/2014/chartex" xmlns:cx1="http://schemas.microsoft.com/office/drawing/2015/9/8/chartex" xmlns:cx2="http://schemas.microsoft.com/office/drawing/2015/10/21/chartex" xmlns:cx3="http://schemas.microsoft.com/office/drawing/2016/5/9/chartex" xmlns:cx4="http://schemas.microsoft.com/office/drawing/2016/5/10/chartex" xmlns:cx5="http://schemas.microsoft.com/office/drawing/2016/5/11/chartex" xmlns:cx6="http://schemas.microsoft.com/office/drawing/2016/5/12/chartex" xmlns:cx7="http://schemas.microsoft.com/office/drawing/2016/5/13/chartex" xmlns:cx8="http://schemas.microsoft.com/office/drawing/2016/5/14/chartex" xmlns:mc="http://schemas.openxmlformats.org/markup-compatibility/2006" xmlns:aink="http://schemas.microsoft.com/office/drawing/2016/ink" xmlns:am3d="http://schemas.microsoft.com/office/drawing/2017/model3d" xmlns:o="urn:schemas-microsoft-com:office:office" xmlns:r="http://schemas.openxmlformats.org/officeDocument/2006/relationships" xmlns:m="http://schemas.openxmlformats.org/officeDocument/2006/math" xmlns:v="urn:schemas-microsoft-com:vml" xmlns:wp14="http://schemas.microsoft.com/office/word/2010/wordprocessingDrawing" xmlns:wp="http://schemas.openxmlformats.org/drawingml/2006/wordprocessingDrawing" xmlns:w10="urn:schemas-microsoft-com:office:word" xmlns:w="http://schemas.openxmlformats.org/wordprocessingml/2006/main" xmlns:w14="http://schemas.microsoft.com/office/word/2010/wordml" xmlns:w15="http://schemas.microsoft.com/office/word/2012/wordml" xmlns:w16cex="http://schemas.microsoft.com/office/word/2018/wordml/cex" xmlns:w16cid="http://schemas.microsoft.com/office/word/2016/wordml/cid" xmlns:w16="http://schemas.microsoft.com/office/word/2018/wordml" xmlns:w16sdtdh="http://schemas.microsoft.com/office/word/2020/wordml/sdtdatahash" xmlns:w16se="http://schemas.microsoft.com/office/word/2015/wordml/symex" xmlns:wpg="http://schemas.microsoft.com/office/word/2010/wordprocessingGroup" xmlns:wpi="http://schemas.microsoft.com/office/word/2010/wordprocessingInk" xmlns:wne="http://schemas.microsoft.com/office/word/2006/wordml" xmlns:wps="http://schemas.microsoft.com/office/word/2010/wordprocessingShape" mc:Ignorable="w14 w15 w16se w16cid w16 w16cex w16sdtdh wp14">
+<w:footnotes xmlns:wpc="http://schemas.microsoft.com/office/word/2010/wordprocessingCanvas" xmlns:cx="http://schemas.microsoft.com/office/drawing/2014/chartex" xmlns:cx1="http://schemas.microsoft.com/office/drawing/2015/9/8/chartex" xmlns:cx2="http://schemas.microsoft.com/office/drawing/2015/10/21/chartex" xmlns:cx3="http://schemas.microsoft.com/office/drawing/2016/5/9/chartex" xmlns:cx4="http://schemas.microsoft.com/office/drawing/2016/5/10/chartex" xmlns:cx5="http://schemas.microsoft.com/office/drawing/2016/5/11/chartex" xmlns:cx6="http://schemas.microsoft.com/office/drawing/2016/5/12/chartex" xmlns:cx7="http://schemas.microsoft.com/office/drawing/2016/5/13/chartex" xmlns:cx8="http://schemas.microsoft.com/office/drawing/2016/5/14/chartex" xmlns:mc="http://schemas.openxmlformats.org/markup-compatibility/2006" xmlns:aink="http://schemas.microsoft.com/office/drawing/2016/ink" xmlns:am3d="http://schemas.microsoft.com/office/drawing/2017/model3d" xmlns:o="urn:schemas-microsoft-com:office:office" xmlns:oel="http://schemas.microsoft.com/office/2019/extlst" xmlns:r="http://schemas.openxmlformats.org/officeDocument/2006/relationships" xmlns:m="http://schemas.openxmlformats.org/officeDocument/2006/math" xmlns:v="urn:schemas-microsoft-com:vml" xmlns:wp14="http://schemas.microsoft.com/office/word/2010/wordprocessingDrawing" xmlns:wp="http://schemas.openxmlformats.org/drawingml/2006/wordprocessingDrawing" xmlns:w10="urn:schemas-microsoft-com:office:word" xmlns:w="http://schemas.openxmlformats.org/wordprocessingml/2006/main" xmlns:w14="http://schemas.microsoft.com/office/word/2010/wordml" xmlns:w15="http://schemas.microsoft.com/office/word/2012/wordml" xmlns:w16cex="http://schemas.microsoft.com/office/word/2018/wordml/cex" xmlns:w16cid="http://schemas.microsoft.com/office/word/2016/wordml/cid" xmlns:w16="http://schemas.microsoft.com/office/word/2018/wordml" xmlns:w16sdtdh="http://schemas.microsoft.com/office/word/2020/wordml/sdtdatahash" xmlns:w16se="http://schemas.microsoft.com/office/word/2015/wordml/symex" xmlns:wpg="http://schemas.microsoft.com/office/word/2010/wordprocessingGroup" xmlns:wpi="http://schemas.microsoft.com/office/word/2010/wordprocessingInk" xmlns:wne="http://schemas.microsoft.com/office/word/2006/wordml" xmlns:wps="http://schemas.microsoft.com/office/word/2010/wordprocessingShape" mc:Ignorable="w14 w15 w16se w16cid w16 w16cex w16sdtdh wp14">
   <w:footnote w:type="separator" w:id="-1">
     <w:p>
       <w:pPr>
@@ -3278,7 +3324,7 @@
 </file>
 
 <file path=word/header1.xml><?xml version="1.0" encoding="utf-8"?>
-<w:hdr xmlns:wpc="http://schemas.microsoft.com/office/word/2010/wordprocessingCanvas" xmlns:cx="http://schemas.microsoft.com/office/drawing/2014/chartex" xmlns:cx1="http://schemas.microsoft.com/office/drawing/2015/9/8/chartex" xmlns:cx2="http://schemas.microsoft.com/office/drawing/2015/10/21/chartex" xmlns:cx3="http://schemas.microsoft.com/office/drawing/2016/5/9/chartex" xmlns:cx4="http://schemas.microsoft.com/office/drawing/2016/5/10/chartex" xmlns:cx5="http://schemas.microsoft.com/office/drawing/2016/5/11/chartex" xmlns:cx6="http://schemas.microsoft.com/office/drawing/2016/5/12/chartex" xmlns:cx7="http://schemas.microsoft.com/office/drawing/2016/5/13/chartex" xmlns:cx8="http://schemas.microsoft.com/office/drawing/2016/5/14/chartex" xmlns:mc="http://schemas.openxmlformats.org/markup-compatibility/2006" xmlns:aink="http://schemas.microsoft.com/office/drawing/2016/ink" xmlns:am3d="http://schemas.microsoft.com/office/drawing/2017/model3d" xmlns:o="urn:schemas-microsoft-com:office:office" xmlns:r="http://schemas.openxmlformats.org/officeDocument/2006/relationships" xmlns:m="http://schemas.openxmlformats.org/officeDocument/2006/math" xmlns:v="urn:schemas-microsoft-com:vml" xmlns:wp14="http://schemas.microsoft.com/office/word/2010/wordprocessingDrawing" xmlns:wp="http://schemas.openxmlformats.org/drawingml/2006/wordprocessingDrawing" xmlns:w10="urn:schemas-microsoft-com:office:word" xmlns:w="http://schemas.openxmlformats.org/wordprocessingml/2006/main" xmlns:w14="http://schemas.microsoft.com/office/word/2010/wordml" xmlns:w15="http://schemas.microsoft.com/office/word/2012/wordml" xmlns:w16cex="http://schemas.microsoft.com/office/word/2018/wordml/cex" xmlns:w16cid="http://schemas.microsoft.com/office/word/2016/wordml/cid" xmlns:w16="http://schemas.microsoft.com/office/word/2018/wordml" xmlns:w16sdtdh="http://schemas.microsoft.com/office/word/2020/wordml/sdtdatahash" xmlns:w16se="http://schemas.microsoft.com/office/word/2015/wordml/symex" xmlns:wpg="http://schemas.microsoft.com/office/word/2010/wordprocessingGroup" xmlns:wpi="http://schemas.microsoft.com/office/word/2010/wordprocessingInk" xmlns:wne="http://schemas.microsoft.com/office/word/2006/wordml" xmlns:wps="http://schemas.microsoft.com/office/word/2010/wordprocessingShape" mc:Ignorable="w14 w15 w16se w16cid w16 w16cex w16sdtdh wp14">
+<w:hdr xmlns:wpc="http://schemas.microsoft.com/office/word/2010/wordprocessingCanvas" xmlns:cx="http://schemas.microsoft.com/office/drawing/2014/chartex" xmlns:cx1="http://schemas.microsoft.com/office/drawing/2015/9/8/chartex" xmlns:cx2="http://schemas.microsoft.com/office/drawing/2015/10/21/chartex" xmlns:cx3="http://schemas.microsoft.com/office/drawing/2016/5/9/chartex" xmlns:cx4="http://schemas.microsoft.com/office/drawing/2016/5/10/chartex" xmlns:cx5="http://schemas.microsoft.com/office/drawing/2016/5/11/chartex" xmlns:cx6="http://schemas.microsoft.com/office/drawing/2016/5/12/chartex" xmlns:cx7="http://schemas.microsoft.com/office/drawing/2016/5/13/chartex" xmlns:cx8="http://schemas.microsoft.com/office/drawing/2016/5/14/chartex" xmlns:mc="http://schemas.openxmlformats.org/markup-compatibility/2006" xmlns:aink="http://schemas.microsoft.com/office/drawing/2016/ink" xmlns:am3d="http://schemas.microsoft.com/office/drawing/2017/model3d" xmlns:o="urn:schemas-microsoft-com:office:office" xmlns:oel="http://schemas.microsoft.com/office/2019/extlst" xmlns:r="http://schemas.openxmlformats.org/officeDocument/2006/relationships" xmlns:m="http://schemas.openxmlformats.org/officeDocument/2006/math" xmlns:v="urn:schemas-microsoft-com:vml" xmlns:wp14="http://schemas.microsoft.com/office/word/2010/wordprocessingDrawing" xmlns:wp="http://schemas.openxmlformats.org/drawingml/2006/wordprocessingDrawing" xmlns:w10="urn:schemas-microsoft-com:office:word" xmlns:w="http://schemas.openxmlformats.org/wordprocessingml/2006/main" xmlns:w14="http://schemas.microsoft.com/office/word/2010/wordml" xmlns:w15="http://schemas.microsoft.com/office/word/2012/wordml" xmlns:w16cex="http://schemas.microsoft.com/office/word/2018/wordml/cex" xmlns:w16cid="http://schemas.microsoft.com/office/word/2016/wordml/cid" xmlns:w16="http://schemas.microsoft.com/office/word/2018/wordml" xmlns:w16sdtdh="http://schemas.microsoft.com/office/word/2020/wordml/sdtdatahash" xmlns:w16se="http://schemas.microsoft.com/office/word/2015/wordml/symex" xmlns:wpg="http://schemas.microsoft.com/office/word/2010/wordprocessingGroup" xmlns:wpi="http://schemas.microsoft.com/office/word/2010/wordprocessingInk" xmlns:wne="http://schemas.microsoft.com/office/word/2006/wordml" xmlns:wps="http://schemas.microsoft.com/office/word/2010/wordprocessingShape" mc:Ignorable="w14 w15 w16se w16cid w16 w16cex w16sdtdh wp14">
   <w:p>
     <w:pPr>
       <w:pStyle w:val="Header"/>
@@ -3288,7 +3334,7 @@
 </file>
 
 <file path=word/header2.xml><?xml version="1.0" encoding="utf-8"?>
-<w:hdr xmlns:wpc="http://schemas.microsoft.com/office/word/2010/wordprocessingCanvas" xmlns:cx="http://schemas.microsoft.com/office/drawing/2014/chartex" xmlns:cx1="http://schemas.microsoft.com/office/drawing/2015/9/8/chartex" xmlns:cx2="http://schemas.microsoft.com/office/drawing/2015/10/21/chartex" xmlns:cx3="http://schemas.microsoft.com/office/drawing/2016/5/9/chartex" xmlns:cx4="http://schemas.microsoft.com/office/drawing/2016/5/10/chartex" xmlns:cx5="http://schemas.microsoft.com/office/drawing/2016/5/11/chartex" xmlns:cx6="http://schemas.microsoft.com/office/drawing/2016/5/12/chartex" xmlns:cx7="http://schemas.microsoft.com/office/drawing/2016/5/13/chartex" xmlns:cx8="http://schemas.microsoft.com/office/drawing/2016/5/14/chartex" xmlns:mc="http://schemas.openxmlformats.org/markup-compatibility/2006" xmlns:aink="http://schemas.microsoft.com/office/drawing/2016/ink" xmlns:am3d="http://schemas.microsoft.com/office/drawing/2017/model3d" xmlns:o="urn:schemas-microsoft-com:office:office" xmlns:r="http://schemas.openxmlformats.org/officeDocument/2006/relationships" xmlns:m="http://schemas.openxmlformats.org/officeDocument/2006/math" xmlns:v="urn:schemas-microsoft-com:vml" xmlns:wp14="http://schemas.microsoft.com/office/word/2010/wordprocessingDrawing" xmlns:wp="http://schemas.openxmlformats.org/drawingml/2006/wordprocessingDrawing" xmlns:w10="urn:schemas-microsoft-com:office:word" xmlns:w="http://schemas.openxmlformats.org/wordprocessingml/2006/main" xmlns:w14="http://schemas.microsoft.com/office/word/2010/wordml" xmlns:w15="http://schemas.microsoft.com/office/word/2012/wordml" xmlns:w16cex="http://schemas.microsoft.com/office/word/2018/wordml/cex" xmlns:w16cid="http://schemas.microsoft.com/office/word/2016/wordml/cid" xmlns:w16="http://schemas.microsoft.com/office/word/2018/wordml" xmlns:w16sdtdh="http://schemas.microsoft.com/office/word/2020/wordml/sdtdatahash" xmlns:w16se="http://schemas.microsoft.com/office/word/2015/wordml/symex" xmlns:wpg="http://schemas.microsoft.com/office/word/2010/wordprocessingGroup" xmlns:wpi="http://schemas.microsoft.com/office/word/2010/wordprocessingInk" xmlns:wne="http://schemas.microsoft.com/office/word/2006/wordml" xmlns:wps="http://schemas.microsoft.com/office/word/2010/wordprocessingShape" mc:Ignorable="w14 w15 w16se w16cid w16 w16cex w16sdtdh wp14">
+<w:hdr xmlns:wpc="http://schemas.microsoft.com/office/word/2010/wordprocessingCanvas" xmlns:cx="http://schemas.microsoft.com/office/drawing/2014/chartex" xmlns:cx1="http://schemas.microsoft.com/office/drawing/2015/9/8/chartex" xmlns:cx2="http://schemas.microsoft.com/office/drawing/2015/10/21/chartex" xmlns:cx3="http://schemas.microsoft.com/office/drawing/2016/5/9/chartex" xmlns:cx4="http://schemas.microsoft.com/office/drawing/2016/5/10/chartex" xmlns:cx5="http://schemas.microsoft.com/office/drawing/2016/5/11/chartex" xmlns:cx6="http://schemas.microsoft.com/office/drawing/2016/5/12/chartex" xmlns:cx7="http://schemas.microsoft.com/office/drawing/2016/5/13/chartex" xmlns:cx8="http://schemas.microsoft.com/office/drawing/2016/5/14/chartex" xmlns:mc="http://schemas.openxmlformats.org/markup-compatibility/2006" xmlns:aink="http://schemas.microsoft.com/office/drawing/2016/ink" xmlns:am3d="http://schemas.microsoft.com/office/drawing/2017/model3d" xmlns:o="urn:schemas-microsoft-com:office:office" xmlns:oel="http://schemas.microsoft.com/office/2019/extlst" xmlns:r="http://schemas.openxmlformats.org/officeDocument/2006/relationships" xmlns:m="http://schemas.openxmlformats.org/officeDocument/2006/math" xmlns:v="urn:schemas-microsoft-com:vml" xmlns:wp14="http://schemas.microsoft.com/office/word/2010/wordprocessingDrawing" xmlns:wp="http://schemas.openxmlformats.org/drawingml/2006/wordprocessingDrawing" xmlns:w10="urn:schemas-microsoft-com:office:word" xmlns:w="http://schemas.openxmlformats.org/wordprocessingml/2006/main" xmlns:w14="http://schemas.microsoft.com/office/word/2010/wordml" xmlns:w15="http://schemas.microsoft.com/office/word/2012/wordml" xmlns:w16cex="http://schemas.microsoft.com/office/word/2018/wordml/cex" xmlns:w16cid="http://schemas.microsoft.com/office/word/2016/wordml/cid" xmlns:w16="http://schemas.microsoft.com/office/word/2018/wordml" xmlns:w16sdtdh="http://schemas.microsoft.com/office/word/2020/wordml/sdtdatahash" xmlns:w16se="http://schemas.microsoft.com/office/word/2015/wordml/symex" xmlns:wpg="http://schemas.microsoft.com/office/word/2010/wordprocessingGroup" xmlns:wpi="http://schemas.microsoft.com/office/word/2010/wordprocessingInk" xmlns:wne="http://schemas.microsoft.com/office/word/2006/wordml" xmlns:wps="http://schemas.microsoft.com/office/word/2010/wordprocessingShape" mc:Ignorable="w14 w15 w16se w16cid w16 w16cex w16sdtdh wp14">
   <w:p>
     <w:pPr>
       <w:pStyle w:val="Header"/>
@@ -3364,7 +3410,7 @@
 </file>
 
 <file path=word/header3.xml><?xml version="1.0" encoding="utf-8"?>
-<w:hdr xmlns:wpc="http://schemas.microsoft.com/office/word/2010/wordprocessingCanvas" xmlns:cx="http://schemas.microsoft.com/office/drawing/2014/chartex" xmlns:cx1="http://schemas.microsoft.com/office/drawing/2015/9/8/chartex" xmlns:cx2="http://schemas.microsoft.com/office/drawing/2015/10/21/chartex" xmlns:cx3="http://schemas.microsoft.com/office/drawing/2016/5/9/chartex" xmlns:cx4="http://schemas.microsoft.com/office/drawing/2016/5/10/chartex" xmlns:cx5="http://schemas.microsoft.com/office/drawing/2016/5/11/chartex" xmlns:cx6="http://schemas.microsoft.com/office/drawing/2016/5/12/chartex" xmlns:cx7="http://schemas.microsoft.com/office/drawing/2016/5/13/chartex" xmlns:cx8="http://schemas.microsoft.com/office/drawing/2016/5/14/chartex" xmlns:mc="http://schemas.openxmlformats.org/markup-compatibility/2006" xmlns:aink="http://schemas.microsoft.com/office/drawing/2016/ink" xmlns:am3d="http://schemas.microsoft.com/office/drawing/2017/model3d" xmlns:o="urn:schemas-microsoft-com:office:office" xmlns:r="http://schemas.openxmlformats.org/officeDocument/2006/relationships" xmlns:m="http://schemas.openxmlformats.org/officeDocument/2006/math" xmlns:v="urn:schemas-microsoft-com:vml" xmlns:wp14="http://schemas.microsoft.com/office/word/2010/wordprocessingDrawing" xmlns:wp="http://schemas.openxmlformats.org/drawingml/2006/wordprocessingDrawing" xmlns:w10="urn:schemas-microsoft-com:office:word" xmlns:w="http://schemas.openxmlformats.org/wordprocessingml/2006/main" xmlns:w14="http://schemas.microsoft.com/office/word/2010/wordml" xmlns:w15="http://schemas.microsoft.com/office/word/2012/wordml" xmlns:w16cex="http://schemas.microsoft.com/office/word/2018/wordml/cex" xmlns:w16cid="http://schemas.microsoft.com/office/word/2016/wordml/cid" xmlns:w16="http://schemas.microsoft.com/office/word/2018/wordml" xmlns:w16sdtdh="http://schemas.microsoft.com/office/word/2020/wordml/sdtdatahash" xmlns:w16se="http://schemas.microsoft.com/office/word/2015/wordml/symex" xmlns:wpg="http://schemas.microsoft.com/office/word/2010/wordprocessingGroup" xmlns:wpi="http://schemas.microsoft.com/office/word/2010/wordprocessingInk" xmlns:wne="http://schemas.microsoft.com/office/word/2006/wordml" xmlns:wps="http://schemas.microsoft.com/office/word/2010/wordprocessingShape" mc:Ignorable="w14 w15 w16se w16cid w16 w16cex w16sdtdh wp14">
+<w:hdr xmlns:wpc="http://schemas.microsoft.com/office/word/2010/wordprocessingCanvas" xmlns:cx="http://schemas.microsoft.com/office/drawing/2014/chartex" xmlns:cx1="http://schemas.microsoft.com/office/drawing/2015/9/8/chartex" xmlns:cx2="http://schemas.microsoft.com/office/drawing/2015/10/21/chartex" xmlns:cx3="http://schemas.microsoft.com/office/drawing/2016/5/9/chartex" xmlns:cx4="http://schemas.microsoft.com/office/drawing/2016/5/10/chartex" xmlns:cx5="http://schemas.microsoft.com/office/drawing/2016/5/11/chartex" xmlns:cx6="http://schemas.microsoft.com/office/drawing/2016/5/12/chartex" xmlns:cx7="http://schemas.microsoft.com/office/drawing/2016/5/13/chartex" xmlns:cx8="http://schemas.microsoft.com/office/drawing/2016/5/14/chartex" xmlns:mc="http://schemas.openxmlformats.org/markup-compatibility/2006" xmlns:aink="http://schemas.microsoft.com/office/drawing/2016/ink" xmlns:am3d="http://schemas.microsoft.com/office/drawing/2017/model3d" xmlns:o="urn:schemas-microsoft-com:office:office" xmlns:oel="http://schemas.microsoft.com/office/2019/extlst" xmlns:r="http://schemas.openxmlformats.org/officeDocument/2006/relationships" xmlns:m="http://schemas.openxmlformats.org/officeDocument/2006/math" xmlns:v="urn:schemas-microsoft-com:vml" xmlns:wp14="http://schemas.microsoft.com/office/word/2010/wordprocessingDrawing" xmlns:wp="http://schemas.openxmlformats.org/drawingml/2006/wordprocessingDrawing" xmlns:w10="urn:schemas-microsoft-com:office:word" xmlns:w="http://schemas.openxmlformats.org/wordprocessingml/2006/main" xmlns:w14="http://schemas.microsoft.com/office/word/2010/wordml" xmlns:w15="http://schemas.microsoft.com/office/word/2012/wordml" xmlns:w16cex="http://schemas.microsoft.com/office/word/2018/wordml/cex" xmlns:w16cid="http://schemas.microsoft.com/office/word/2016/wordml/cid" xmlns:w16="http://schemas.microsoft.com/office/word/2018/wordml" xmlns:w16sdtdh="http://schemas.microsoft.com/office/word/2020/wordml/sdtdatahash" xmlns:w16se="http://schemas.microsoft.com/office/word/2015/wordml/symex" xmlns:wpg="http://schemas.microsoft.com/office/word/2010/wordprocessingGroup" xmlns:wpi="http://schemas.microsoft.com/office/word/2010/wordprocessingInk" xmlns:wne="http://schemas.microsoft.com/office/word/2006/wordml" xmlns:wps="http://schemas.microsoft.com/office/word/2010/wordprocessingShape" mc:Ignorable="w14 w15 w16se w16cid w16 w16cex w16sdtdh wp14">
   <w:p>
     <w:pPr>
       <w:pStyle w:val="Header"/>
@@ -3374,7 +3420,7 @@
 </file>
 
 <file path=word/numbering.xml><?xml version="1.0" encoding="utf-8"?>
-<w:numbering xmlns:wpc="http://schemas.microsoft.com/office/word/2010/wordprocessingCanvas" xmlns:cx="http://schemas.microsoft.com/office/drawing/2014/chartex" xmlns:cx1="http://schemas.microsoft.com/office/drawing/2015/9/8/chartex" xmlns:cx2="http://schemas.microsoft.com/office/drawing/2015/10/21/chartex" xmlns:cx3="http://schemas.microsoft.com/office/drawing/2016/5/9/chartex" xmlns:cx4="http://schemas.microsoft.com/office/drawing/2016/5/10/chartex" xmlns:cx5="http://schemas.microsoft.com/office/drawing/2016/5/11/chartex" xmlns:cx6="http://schemas.microsoft.com/office/drawing/2016/5/12/chartex" xmlns:cx7="http://schemas.microsoft.com/office/drawing/2016/5/13/chartex" xmlns:cx8="http://schemas.microsoft.com/office/drawing/2016/5/14/chartex" xmlns:mc="http://schemas.openxmlformats.org/markup-compatibility/2006" xmlns:aink="http://schemas.microsoft.com/office/drawing/2016/ink" xmlns:am3d="http://schemas.microsoft.com/office/drawing/2017/model3d" xmlns:o="urn:schemas-microsoft-com:office:office" xmlns:r="http://schemas.openxmlformats.org/officeDocument/2006/relationships" xmlns:m="http://schemas.openxmlformats.org/officeDocument/2006/math" xmlns:v="urn:schemas-microsoft-com:vml" xmlns:wp14="http://schemas.microsoft.com/office/word/2010/wordprocessingDrawing" xmlns:wp="http://schemas.openxmlformats.org/drawingml/2006/wordprocessingDrawing" xmlns:w10="urn:schemas-microsoft-com:office:word" xmlns:w="http://schemas.openxmlformats.org/wordprocessingml/2006/main" xmlns:w14="http://schemas.microsoft.com/office/word/2010/wordml" xmlns:w15="http://schemas.microsoft.com/office/word/2012/wordml" xmlns:w16cex="http://schemas.microsoft.com/office/word/2018/wordml/cex" xmlns:w16cid="http://schemas.microsoft.com/office/word/2016/wordml/cid" xmlns:w16="http://schemas.microsoft.com/office/word/2018/wordml" xmlns:w16sdtdh="http://schemas.microsoft.com/office/word/2020/wordml/sdtdatahash" xmlns:w16se="http://schemas.microsoft.com/office/word/2015/wordml/symex" xmlns:wpg="http://schemas.microsoft.com/office/word/2010/wordprocessingGroup" xmlns:wpi="http://schemas.microsoft.com/office/word/2010/wordprocessingInk" xmlns:wne="http://schemas.microsoft.com/office/word/2006/wordml" xmlns:wps="http://schemas.microsoft.com/office/word/2010/wordprocessingShape" mc:Ignorable="w14 w15 w16se w16cid w16 w16cex w16sdtdh wp14">
+<w:numbering xmlns:wpc="http://schemas.microsoft.com/office/word/2010/wordprocessingCanvas" xmlns:cx="http://schemas.microsoft.com/office/drawing/2014/chartex" xmlns:cx1="http://schemas.microsoft.com/office/drawing/2015/9/8/chartex" xmlns:cx2="http://schemas.microsoft.com/office/drawing/2015/10/21/chartex" xmlns:cx3="http://schemas.microsoft.com/office/drawing/2016/5/9/chartex" xmlns:cx4="http://schemas.microsoft.com/office/drawing/2016/5/10/chartex" xmlns:cx5="http://schemas.microsoft.com/office/drawing/2016/5/11/chartex" xmlns:cx6="http://schemas.microsoft.com/office/drawing/2016/5/12/chartex" xmlns:cx7="http://schemas.microsoft.com/office/drawing/2016/5/13/chartex" xmlns:cx8="http://schemas.microsoft.com/office/drawing/2016/5/14/chartex" xmlns:mc="http://schemas.openxmlformats.org/markup-compatibility/2006" xmlns:aink="http://schemas.microsoft.com/office/drawing/2016/ink" xmlns:am3d="http://schemas.microsoft.com/office/drawing/2017/model3d" xmlns:o="urn:schemas-microsoft-com:office:office" xmlns:oel="http://schemas.microsoft.com/office/2019/extlst" xmlns:r="http://schemas.openxmlformats.org/officeDocument/2006/relationships" xmlns:m="http://schemas.openxmlformats.org/officeDocument/2006/math" xmlns:v="urn:schemas-microsoft-com:vml" xmlns:wp14="http://schemas.microsoft.com/office/word/2010/wordprocessingDrawing" xmlns:wp="http://schemas.openxmlformats.org/drawingml/2006/wordprocessingDrawing" xmlns:w10="urn:schemas-microsoft-com:office:word" xmlns:w="http://schemas.openxmlformats.org/wordprocessingml/2006/main" xmlns:w14="http://schemas.microsoft.com/office/word/2010/wordml" xmlns:w15="http://schemas.microsoft.com/office/word/2012/wordml" xmlns:w16cex="http://schemas.microsoft.com/office/word/2018/wordml/cex" xmlns:w16cid="http://schemas.microsoft.com/office/word/2016/wordml/cid" xmlns:w16="http://schemas.microsoft.com/office/word/2018/wordml" xmlns:w16sdtdh="http://schemas.microsoft.com/office/word/2020/wordml/sdtdatahash" xmlns:w16se="http://schemas.microsoft.com/office/word/2015/wordml/symex" xmlns:wpg="http://schemas.microsoft.com/office/word/2010/wordprocessingGroup" xmlns:wpi="http://schemas.microsoft.com/office/word/2010/wordprocessingInk" xmlns:wne="http://schemas.microsoft.com/office/word/2006/wordml" xmlns:wps="http://schemas.microsoft.com/office/word/2010/wordprocessingShape" mc:Ignorable="w14 w15 w16se w16cid w16 w16cex w16sdtdh wp14">
   <w:abstractNum w:abstractNumId="0" w15:restartNumberingAfterBreak="0">
     <w:nsid w:val="0BCB1E29"/>
     <w:multiLevelType w:val="hybridMultilevel"/>
@@ -3725,16 +3771,16 @@
       </w:pPr>
     </w:lvl>
   </w:abstractNum>
-  <w:num w:numId="1">
+  <w:num w:numId="1" w16cid:durableId="771122843">
     <w:abstractNumId w:val="1"/>
   </w:num>
-  <w:num w:numId="2">
+  <w:num w:numId="2" w16cid:durableId="1108507791">
     <w:abstractNumId w:val="3"/>
   </w:num>
-  <w:num w:numId="3">
+  <w:num w:numId="3" w16cid:durableId="1611350196">
     <w:abstractNumId w:val="0"/>
   </w:num>
-  <w:num w:numId="4">
+  <w:num w:numId="4" w16cid:durableId="279920575">
     <w:abstractNumId w:val="2"/>
   </w:num>
 </w:numbering>

</xml_diff>